<commit_message>
Add nome dos cabaço
</commit_message>
<xml_diff>
--- a/Engenharia de Software Ágil/Seminario/Seminário FDD.docx
+++ b/Engenharia de Software Ágil/Seminario/Seminário FDD.docx
@@ -94,6 +94,20 @@
         </w:rPr>
         <w:t>2. Contextualização</w:t>
       </w:r>
+      <w:r>
+        <w:rPr>
+          <w:b/>
+          <w:bCs/>
+        </w:rPr>
+        <w:t xml:space="preserve"> - </w:t>
+      </w:r>
+      <w:r>
+        <w:rPr>
+          <w:b/>
+          <w:bCs/>
+        </w:rPr>
+        <w:t>Massari</w:t>
+      </w:r>
     </w:p>
     <w:p>
       <w:pPr>
@@ -159,6 +173,13 @@
         </w:rPr>
         <w:t>3. Definição de FDD</w:t>
       </w:r>
+      <w:r>
+        <w:rPr>
+          <w:b/>
+          <w:bCs/>
+        </w:rPr>
+        <w:t xml:space="preserve"> - Massari</w:t>
+      </w:r>
     </w:p>
     <w:p>
       <w:pPr>
@@ -174,7 +195,21 @@
         <w:rPr>
           <w:lang w:val="en-US"/>
         </w:rPr>
-        <w:t xml:space="preserve">O que significa </w:t>
+        <w:t xml:space="preserve">O que </w:t>
+      </w:r>
+      <w:proofErr w:type="spellStart"/>
+      <w:r>
+        <w:rPr>
+          <w:lang w:val="en-US"/>
+        </w:rPr>
+        <w:t>significa</w:t>
+      </w:r>
+      <w:proofErr w:type="spellEnd"/>
+      <w:r>
+        <w:rPr>
+          <w:lang w:val="en-US"/>
+        </w:rPr>
+        <w:t xml:space="preserve"> </w:t>
       </w:r>
       <w:r>
         <w:rPr>
@@ -242,6 +277,13 @@
         </w:rPr>
         <w:t>4. Princípios e Características do FDD</w:t>
       </w:r>
+      <w:r>
+        <w:rPr>
+          <w:b/>
+          <w:bCs/>
+        </w:rPr>
+        <w:t xml:space="preserve"> - Ramon</w:t>
+      </w:r>
     </w:p>
     <w:p>
       <w:pPr>
@@ -308,6 +350,13 @@
         </w:rPr>
         <w:t>5. Processo do FDD</w:t>
       </w:r>
+      <w:r>
+        <w:rPr>
+          <w:b/>
+          <w:bCs/>
+        </w:rPr>
+        <w:t xml:space="preserve"> - Ramon</w:t>
+      </w:r>
     </w:p>
     <w:p>
       <w:pPr>
@@ -468,6 +517,22 @@
         </w:rPr>
         <w:t>6. Papéis no FDD</w:t>
       </w:r>
+      <w:r>
+        <w:rPr>
+          <w:b/>
+          <w:bCs/>
+        </w:rPr>
+        <w:t xml:space="preserve"> – </w:t>
+      </w:r>
+      <w:proofErr w:type="spellStart"/>
+      <w:r>
+        <w:rPr>
+          <w:b/>
+          <w:bCs/>
+        </w:rPr>
+        <w:t>Peuroca</w:t>
+      </w:r>
+      <w:proofErr w:type="spellEnd"/>
     </w:p>
     <w:p>
       <w:pPr>
@@ -518,6 +583,22 @@
         </w:rPr>
         <w:t>7. Vantagens e Desvantagens</w:t>
       </w:r>
+      <w:r>
+        <w:rPr>
+          <w:b/>
+          <w:bCs/>
+        </w:rPr>
+        <w:t xml:space="preserve"> - </w:t>
+      </w:r>
+      <w:proofErr w:type="spellStart"/>
+      <w:r>
+        <w:rPr>
+          <w:b/>
+          <w:bCs/>
+        </w:rPr>
+        <w:t>Peuroca</w:t>
+      </w:r>
+      <w:proofErr w:type="spellEnd"/>
     </w:p>
     <w:p>
       <w:pPr>
@@ -576,6 +657,13 @@
         </w:rPr>
         <w:t>8. Exemplo Prático / Estudo de Caso</w:t>
       </w:r>
+      <w:r>
+        <w:rPr>
+          <w:b/>
+          <w:bCs/>
+        </w:rPr>
+        <w:t xml:space="preserve"> - Lucas</w:t>
+      </w:r>
     </w:p>
     <w:p>
       <w:pPr>
@@ -620,6 +708,13 @@
         </w:rPr>
         <w:t>9. Comparação com Outras Metodologias Ágeis</w:t>
       </w:r>
+      <w:r>
+        <w:rPr>
+          <w:b/>
+          <w:bCs/>
+        </w:rPr>
+        <w:t xml:space="preserve"> - Lucas</w:t>
+      </w:r>
     </w:p>
     <w:p>
       <w:pPr>
@@ -680,6 +775,13 @@
           <w:bCs/>
         </w:rPr>
         <w:t>10. Conclusão</w:t>
+      </w:r>
+      <w:r>
+        <w:rPr>
+          <w:b/>
+          <w:bCs/>
+        </w:rPr>
+        <w:t xml:space="preserve"> - Jean</w:t>
       </w:r>
     </w:p>
     <w:p>

</xml_diff>